<commit_message>
Documenti pianificazione completi e aggiornati
Ero convinta di aver già caricato tutti i file oggi a scuola. Questi sono quelli definitivi....la vecchiaia ha preso il sopravvento
</commit_message>
<xml_diff>
--- a/PIANIFICAZIONE/Architettura di alto livello.docx
+++ b/PIANIFICAZIONE/Architettura di alto livello.docx
@@ -1,6 +1,6 @@
 
 <file path=word/document.xml><?xml version="1.0" encoding="utf-8"?>
-<w:document xmlns:wpc="http://schemas.microsoft.com/office/word/2010/wordprocessingCanvas" xmlns:mc="http://schemas.openxmlformats.org/markup-compatibility/2006" xmlns:o="urn:schemas-microsoft-com:office:office" xmlns:r="http://schemas.openxmlformats.org/officeDocument/2006/relationships" xmlns:m="http://schemas.openxmlformats.org/officeDocument/2006/math" xmlns:v="urn:schemas-microsoft-com:vml" xmlns:wp14="http://schemas.microsoft.com/office/word/2010/wordprocessingDrawing" xmlns:wp="http://schemas.openxmlformats.org/drawingml/2006/wordprocessingDrawing" xmlns:w10="urn:schemas-microsoft-com:office:word" xmlns:w="http://schemas.openxmlformats.org/wordprocessingml/2006/main" xmlns:w14="http://schemas.microsoft.com/office/word/2010/wordml" xmlns:wpg="http://schemas.microsoft.com/office/word/2010/wordprocessingGroup" xmlns:wpi="http://schemas.microsoft.com/office/word/2010/wordprocessingInk" xmlns:wne="http://schemas.microsoft.com/office/word/2006/wordml" xmlns:wps="http://schemas.microsoft.com/office/word/2010/wordprocessingShape" mc:Ignorable="w14 wp14">
+<w:document xmlns:ve="http://schemas.openxmlformats.org/markup-compatibility/2006" xmlns:o="urn:schemas-microsoft-com:office:office" xmlns:r="http://schemas.openxmlformats.org/officeDocument/2006/relationships" xmlns:m="http://schemas.openxmlformats.org/officeDocument/2006/math" xmlns:v="urn:schemas-microsoft-com:vml" xmlns:wp="http://schemas.openxmlformats.org/drawingml/2006/wordprocessingDrawing" xmlns:w10="urn:schemas-microsoft-com:office:word" xmlns:w="http://schemas.openxmlformats.org/wordprocessingml/2006/main" xmlns:wne="http://schemas.microsoft.com/office/word/2006/wordml">
   <w:body>
     <w:p>
       <w:pPr>
@@ -46,8 +46,9 @@
           <w:szCs w:val="28"/>
           <w:lang w:eastAsia="it-IT"/>
         </w:rPr>
-        <w:t>Il video è basato sull’</w:t>
-      </w:r>
+        <w:t xml:space="preserve">Il video è basato sull’ interazione tra una persona reale e un personaggio modellato e animato con il software Autodesk Maya 2016, successivamente </w:t>
+      </w:r>
+      <w:proofErr w:type="spellStart"/>
       <w:r>
         <w:rPr>
           <w:rFonts w:eastAsia="Times New Roman" w:cs="Segoe UI"/>
@@ -56,8 +57,9 @@
           <w:szCs w:val="28"/>
           <w:lang w:eastAsia="it-IT"/>
         </w:rPr>
-        <w:t xml:space="preserve"> interazione tra</w:t>
-      </w:r>
+        <w:t>renderizzato</w:t>
+      </w:r>
+      <w:proofErr w:type="spellEnd"/>
       <w:r>
         <w:rPr>
           <w:rFonts w:eastAsia="Times New Roman" w:cs="Segoe UI"/>
@@ -66,8 +68,9 @@
           <w:szCs w:val="28"/>
           <w:lang w:eastAsia="it-IT"/>
         </w:rPr>
-        <w:t xml:space="preserve"> </w:t>
-      </w:r>
+        <w:t xml:space="preserve"> nel video attraverso l’ utilizzo del software </w:t>
+      </w:r>
+      <w:proofErr w:type="spellStart"/>
       <w:r>
         <w:rPr>
           <w:rFonts w:eastAsia="Times New Roman" w:cs="Segoe UI"/>
@@ -76,9 +79,9 @@
           <w:szCs w:val="28"/>
           <w:lang w:eastAsia="it-IT"/>
         </w:rPr>
-        <w:t xml:space="preserve">una persona reale e un personaggio modellato e animato con il software Autodesk Maya 2016, successivamente </w:t>
-      </w:r>
-      <w:proofErr w:type="spellStart"/>
+        <w:t>After</w:t>
+      </w:r>
+      <w:proofErr w:type="spellEnd"/>
       <w:r>
         <w:rPr>
           <w:rFonts w:eastAsia="Times New Roman" w:cs="Segoe UI"/>
@@ -87,9 +90,9 @@
           <w:szCs w:val="28"/>
           <w:lang w:eastAsia="it-IT"/>
         </w:rPr>
-        <w:t>renderizzato</w:t>
-      </w:r>
-      <w:proofErr w:type="spellEnd"/>
+        <w:t xml:space="preserve"> </w:t>
+      </w:r>
+      <w:proofErr w:type="spellStart"/>
       <w:r>
         <w:rPr>
           <w:rFonts w:eastAsia="Times New Roman" w:cs="Segoe UI"/>
@@ -98,9 +101,9 @@
           <w:szCs w:val="28"/>
           <w:lang w:eastAsia="it-IT"/>
         </w:rPr>
-        <w:t xml:space="preserve"> nel video attraverso l’ utilizzo del software </w:t>
-      </w:r>
-      <w:proofErr w:type="spellStart"/>
+        <w:t>Effects</w:t>
+      </w:r>
+      <w:proofErr w:type="spellEnd"/>
       <w:r>
         <w:rPr>
           <w:rFonts w:eastAsia="Times New Roman" w:cs="Segoe UI"/>
@@ -109,9 +112,8 @@
           <w:szCs w:val="28"/>
           <w:lang w:eastAsia="it-IT"/>
         </w:rPr>
-        <w:t>After</w:t>
-      </w:r>
-      <w:proofErr w:type="spellEnd"/>
+        <w:t xml:space="preserve"> C</w:t>
+      </w:r>
       <w:r>
         <w:rPr>
           <w:rFonts w:eastAsia="Times New Roman" w:cs="Segoe UI"/>
@@ -120,9 +122,8 @@
           <w:szCs w:val="28"/>
           <w:lang w:eastAsia="it-IT"/>
         </w:rPr>
-        <w:t xml:space="preserve"> </w:t>
-      </w:r>
-      <w:proofErr w:type="spellStart"/>
+        <w:t>S5</w:t>
+      </w:r>
       <w:r>
         <w:rPr>
           <w:rFonts w:eastAsia="Times New Roman" w:cs="Segoe UI"/>
@@ -131,10 +132,13 @@
           <w:szCs w:val="28"/>
           <w:lang w:eastAsia="it-IT"/>
         </w:rPr>
-        <w:t>Effects</w:t>
-      </w:r>
-      <w:proofErr w:type="spellEnd"/>
-      <w:r>
+        <w:t>.</w:t>
+      </w:r>
+    </w:p>
+    <w:p>
+      <w:pPr>
+        <w:shd w:val="clear" w:color="auto" w:fill="FFFFFF"/>
+        <w:spacing w:before="100" w:beforeAutospacing="1" w:after="240" w:line="240" w:lineRule="auto"/>
         <w:rPr>
           <w:rFonts w:eastAsia="Times New Roman" w:cs="Segoe UI"/>
           <w:color w:val="24292E"/>
@@ -142,13 +146,8 @@
           <w:szCs w:val="28"/>
           <w:lang w:eastAsia="it-IT"/>
         </w:rPr>
-        <w:t xml:space="preserve"> CC.</w:t>
-      </w:r>
-    </w:p>
-    <w:p>
-      <w:pPr>
-        <w:shd w:val="clear" w:color="auto" w:fill="FFFFFF"/>
-        <w:spacing w:after="0" w:line="240" w:lineRule="auto"/>
+      </w:pPr>
+      <w:r>
         <w:rPr>
           <w:rFonts w:eastAsia="Times New Roman" w:cs="Segoe UI"/>
           <w:color w:val="24292E"/>
@@ -156,10 +155,48 @@
           <w:szCs w:val="28"/>
           <w:lang w:eastAsia="it-IT"/>
         </w:rPr>
-      </w:pPr>
+        <w:t xml:space="preserve">Il video verrà importato e modificato con l’ utilizzo del software </w:t>
+      </w:r>
+      <w:proofErr w:type="spellStart"/>
       <w:r>
         <w:rPr>
           <w:rFonts w:eastAsia="Times New Roman" w:cs="Segoe UI"/>
+          <w:color w:val="24292E"/>
+          <w:sz w:val="28"/>
+          <w:szCs w:val="28"/>
+          <w:lang w:eastAsia="it-IT"/>
+        </w:rPr>
+        <w:t>CamtasiaStudio</w:t>
+      </w:r>
+      <w:proofErr w:type="spellEnd"/>
+      <w:r>
+        <w:rPr>
+          <w:rFonts w:eastAsia="Times New Roman" w:cs="Segoe UI"/>
+          <w:color w:val="24292E"/>
+          <w:sz w:val="28"/>
+          <w:szCs w:val="28"/>
+          <w:lang w:eastAsia="it-IT"/>
+        </w:rPr>
+        <w:t>.</w:t>
+      </w:r>
+    </w:p>
+    <w:p>
+      <w:pPr>
+        <w:shd w:val="clear" w:color="auto" w:fill="FFFFFF"/>
+        <w:spacing w:after="0" w:line="240" w:lineRule="auto"/>
+        <w:rPr>
+          <w:rFonts w:eastAsia="Times New Roman" w:cs="Segoe UI"/>
+          <w:b/>
+          <w:color w:val="24292E"/>
+          <w:sz w:val="28"/>
+          <w:szCs w:val="28"/>
+          <w:lang w:eastAsia="it-IT"/>
+        </w:rPr>
+      </w:pPr>
+      <w:r>
+        <w:rPr>
+          <w:rFonts w:eastAsia="Times New Roman" w:cs="Segoe UI"/>
+          <w:b/>
           <w:color w:val="24292E"/>
           <w:sz w:val="28"/>
           <w:szCs w:val="28"/>
@@ -207,7 +244,23 @@
           <w:sz w:val="28"/>
           <w:szCs w:val="28"/>
         </w:rPr>
-        <w:t xml:space="preserve">mentre sto facendo una cosa alla scrivania, arriva una persona che mi dà una scatola con un regalo dentro. A questo punto mi fermo e mi sposto in modo che venga filmato quello che si trova sulla scrivania, ovvero un foglio con su scritto “A strange </w:t>
+        <w:t xml:space="preserve">mentre sto facendo una cosa alla scrivania, arriva una persona che mi dà una scatola con un regalo dentro. A questo punto mi fermo e mi sposto in modo che venga filmato quello che si trova sulla scrivania, ovvero un foglio con su scritto “A </w:t>
+      </w:r>
+      <w:proofErr w:type="spellStart"/>
+      <w:r>
+        <w:rPr>
+          <w:sz w:val="28"/>
+          <w:szCs w:val="28"/>
+        </w:rPr>
+        <w:t>strange</w:t>
+      </w:r>
+      <w:proofErr w:type="spellEnd"/>
+      <w:r>
+        <w:rPr>
+          <w:sz w:val="28"/>
+          <w:szCs w:val="28"/>
+        </w:rPr>
+        <w:t xml:space="preserve"> </w:t>
       </w:r>
       <w:proofErr w:type="spellStart"/>
       <w:r>
@@ -316,28 +369,7 @@
           <w:sz w:val="28"/>
           <w:szCs w:val="28"/>
         </w:rPr>
-        <w:t>Conoscenza del personaggio:</w:t>
-      </w:r>
-    </w:p>
-    <w:p>
-      <w:pPr>
-        <w:pStyle w:val="Paragrafoelenco"/>
-        <w:numPr>
-          <w:ilvl w:val="1"/>
-          <w:numId w:val="4"/>
-        </w:numPr>
-        <w:spacing w:after="0" w:line="240" w:lineRule="auto"/>
-        <w:rPr>
-          <w:sz w:val="28"/>
-          <w:szCs w:val="28"/>
-        </w:rPr>
-      </w:pPr>
-      <w:r>
-        <w:rPr>
-          <w:sz w:val="28"/>
-          <w:szCs w:val="28"/>
-        </w:rPr>
-        <w:t xml:space="preserve">nel momento in cui </w:t>
+        <w:t>Conoscenza del personaggio</w:t>
       </w:r>
     </w:p>
     <w:p>
@@ -358,7 +390,14 @@
           <w:sz w:val="28"/>
           <w:szCs w:val="28"/>
         </w:rPr>
-        <w:t>Aiuto a facilitargli il movimento:</w:t>
+        <w:t>Ai</w:t>
+      </w:r>
+      <w:r>
+        <w:rPr>
+          <w:sz w:val="28"/>
+          <w:szCs w:val="28"/>
+        </w:rPr>
+        <w:t>uto a facilitargli il movimento</w:t>
       </w:r>
     </w:p>
     <w:p>
@@ -379,30 +418,41 @@
           <w:sz w:val="28"/>
           <w:szCs w:val="28"/>
         </w:rPr>
-        <w:t>Interazione tra il personaggio e la persona:</w:t>
-      </w:r>
-    </w:p>
-    <w:p>
-      <w:pPr>
-        <w:shd w:val="clear" w:color="auto" w:fill="FFFFFF"/>
-        <w:spacing w:before="100" w:beforeAutospacing="1" w:after="240" w:line="240" w:lineRule="auto"/>
-        <w:rPr>
-          <w:rFonts w:eastAsia="Times New Roman" w:cs="Segoe UI"/>
-          <w:color w:val="24292E"/>
-          <w:sz w:val="28"/>
-          <w:szCs w:val="28"/>
-          <w:lang w:eastAsia="it-IT"/>
-        </w:rPr>
-      </w:pPr>
-      <w:r>
-        <w:rPr>
-          <w:rFonts w:eastAsia="Times New Roman" w:cs="Segoe UI"/>
-          <w:color w:val="24292E"/>
-          <w:sz w:val="28"/>
-          <w:szCs w:val="28"/>
-          <w:lang w:eastAsia="it-IT"/>
-        </w:rPr>
-        <w:t>La realizzazione del progetto si basa sui seguenti punti:</w:t>
+        <w:t xml:space="preserve">Interazione </w:t>
+      </w:r>
+      <w:r>
+        <w:rPr>
+          <w:sz w:val="28"/>
+          <w:szCs w:val="28"/>
+        </w:rPr>
+        <w:t>tra il personaggio e la persona</w:t>
+      </w:r>
+    </w:p>
+    <w:p>
+      <w:pPr>
+        <w:spacing w:after="0" w:line="240" w:lineRule="auto"/>
+        <w:rPr>
+          <w:sz w:val="28"/>
+          <w:szCs w:val="28"/>
+        </w:rPr>
+      </w:pPr>
+    </w:p>
+    <w:p>
+      <w:pPr>
+        <w:spacing w:after="0" w:line="240" w:lineRule="auto"/>
+        <w:rPr>
+          <w:b/>
+          <w:sz w:val="28"/>
+          <w:szCs w:val="28"/>
+        </w:rPr>
+      </w:pPr>
+      <w:r>
+        <w:rPr>
+          <w:b/>
+          <w:sz w:val="28"/>
+          <w:szCs w:val="28"/>
+        </w:rPr>
+        <w:t>Il personaggio 3D ha i seguenti elementi:</w:t>
       </w:r>
     </w:p>
     <w:p>
@@ -410,27 +460,20 @@
         <w:pStyle w:val="Paragrafoelenco"/>
         <w:numPr>
           <w:ilvl w:val="0"/>
-          <w:numId w:val="6"/>
+          <w:numId w:val="7"/>
         </w:numPr>
-        <w:shd w:val="clear" w:color="auto" w:fill="FFFFFF"/>
-        <w:spacing w:before="100" w:beforeAutospacing="1" w:after="240" w:line="240" w:lineRule="auto"/>
-        <w:rPr>
-          <w:rFonts w:eastAsia="Times New Roman" w:cs="Segoe UI"/>
-          <w:color w:val="24292E"/>
-          <w:sz w:val="28"/>
-          <w:szCs w:val="28"/>
-          <w:lang w:eastAsia="it-IT"/>
-        </w:rPr>
-      </w:pPr>
-      <w:r>
-        <w:rPr>
-          <w:rFonts w:eastAsia="Times New Roman" w:cs="Segoe UI"/>
-          <w:color w:val="24292E"/>
-          <w:sz w:val="28"/>
-          <w:szCs w:val="28"/>
-          <w:lang w:eastAsia="it-IT"/>
-        </w:rPr>
-        <w:t>Modellazione del personaggio 3D e colorazione:</w:t>
+        <w:spacing w:after="0" w:line="240" w:lineRule="auto"/>
+        <w:rPr>
+          <w:sz w:val="28"/>
+          <w:szCs w:val="28"/>
+        </w:rPr>
+      </w:pPr>
+      <w:r>
+        <w:rPr>
+          <w:sz w:val="28"/>
+          <w:szCs w:val="28"/>
+        </w:rPr>
+        <w:t>Prima fase:</w:t>
       </w:r>
     </w:p>
     <w:p>
@@ -438,27 +481,20 @@
         <w:pStyle w:val="Paragrafoelenco"/>
         <w:numPr>
           <w:ilvl w:val="1"/>
-          <w:numId w:val="6"/>
+          <w:numId w:val="7"/>
         </w:numPr>
-        <w:shd w:val="clear" w:color="auto" w:fill="FFFFFF"/>
-        <w:spacing w:before="100" w:beforeAutospacing="1" w:after="240" w:line="240" w:lineRule="auto"/>
-        <w:rPr>
-          <w:rFonts w:eastAsia="Times New Roman" w:cs="Segoe UI"/>
-          <w:color w:val="24292E"/>
-          <w:sz w:val="28"/>
-          <w:szCs w:val="28"/>
-          <w:lang w:eastAsia="it-IT"/>
-        </w:rPr>
-      </w:pPr>
-      <w:r>
-        <w:rPr>
-          <w:rFonts w:eastAsia="Times New Roman" w:cs="Segoe UI"/>
-          <w:color w:val="24292E"/>
-          <w:sz w:val="28"/>
-          <w:szCs w:val="28"/>
-          <w:lang w:eastAsia="it-IT"/>
-        </w:rPr>
-        <w:t xml:space="preserve"> Corpo</w:t>
+        <w:spacing w:after="0" w:line="240" w:lineRule="auto"/>
+        <w:rPr>
+          <w:sz w:val="28"/>
+          <w:szCs w:val="28"/>
+        </w:rPr>
+      </w:pPr>
+      <w:r>
+        <w:rPr>
+          <w:sz w:val="28"/>
+          <w:szCs w:val="28"/>
+        </w:rPr>
+        <w:t>corpo</w:t>
       </w:r>
     </w:p>
     <w:p>
@@ -466,27 +502,20 @@
         <w:pStyle w:val="Paragrafoelenco"/>
         <w:numPr>
           <w:ilvl w:val="1"/>
-          <w:numId w:val="6"/>
+          <w:numId w:val="7"/>
         </w:numPr>
-        <w:shd w:val="clear" w:color="auto" w:fill="FFFFFF"/>
-        <w:spacing w:before="100" w:beforeAutospacing="1" w:after="240" w:line="240" w:lineRule="auto"/>
-        <w:rPr>
-          <w:rFonts w:eastAsia="Times New Roman" w:cs="Segoe UI"/>
-          <w:color w:val="24292E"/>
-          <w:sz w:val="28"/>
-          <w:szCs w:val="28"/>
-          <w:lang w:eastAsia="it-IT"/>
-        </w:rPr>
-      </w:pPr>
-      <w:r>
-        <w:rPr>
-          <w:rFonts w:eastAsia="Times New Roman" w:cs="Segoe UI"/>
-          <w:color w:val="24292E"/>
-          <w:sz w:val="28"/>
-          <w:szCs w:val="28"/>
-          <w:lang w:eastAsia="it-IT"/>
-        </w:rPr>
-        <w:t xml:space="preserve"> Naso</w:t>
+        <w:spacing w:after="0" w:line="240" w:lineRule="auto"/>
+        <w:rPr>
+          <w:sz w:val="28"/>
+          <w:szCs w:val="28"/>
+        </w:rPr>
+      </w:pPr>
+      <w:r>
+        <w:rPr>
+          <w:sz w:val="28"/>
+          <w:szCs w:val="28"/>
+        </w:rPr>
+        <w:t>braccio sinistro</w:t>
       </w:r>
     </w:p>
     <w:p>
@@ -494,27 +523,20 @@
         <w:pStyle w:val="Paragrafoelenco"/>
         <w:numPr>
           <w:ilvl w:val="1"/>
-          <w:numId w:val="6"/>
+          <w:numId w:val="7"/>
         </w:numPr>
-        <w:shd w:val="clear" w:color="auto" w:fill="FFFFFF"/>
-        <w:spacing w:before="100" w:beforeAutospacing="1" w:after="240" w:line="240" w:lineRule="auto"/>
-        <w:rPr>
-          <w:rFonts w:eastAsia="Times New Roman" w:cs="Segoe UI"/>
-          <w:color w:val="24292E"/>
-          <w:sz w:val="28"/>
-          <w:szCs w:val="28"/>
-          <w:lang w:eastAsia="it-IT"/>
-        </w:rPr>
-      </w:pPr>
-      <w:r>
-        <w:rPr>
-          <w:rFonts w:eastAsia="Times New Roman" w:cs="Segoe UI"/>
-          <w:color w:val="24292E"/>
-          <w:sz w:val="28"/>
-          <w:szCs w:val="28"/>
-          <w:lang w:eastAsia="it-IT"/>
-        </w:rPr>
-        <w:t>Occhio sinistro</w:t>
+        <w:spacing w:after="0" w:line="240" w:lineRule="auto"/>
+        <w:rPr>
+          <w:sz w:val="28"/>
+          <w:szCs w:val="28"/>
+        </w:rPr>
+      </w:pPr>
+      <w:r>
+        <w:rPr>
+          <w:sz w:val="28"/>
+          <w:szCs w:val="28"/>
+        </w:rPr>
+        <w:t>braccio destro</w:t>
       </w:r>
     </w:p>
     <w:p>
@@ -522,27 +544,20 @@
         <w:pStyle w:val="Paragrafoelenco"/>
         <w:numPr>
           <w:ilvl w:val="1"/>
-          <w:numId w:val="6"/>
+          <w:numId w:val="7"/>
         </w:numPr>
-        <w:shd w:val="clear" w:color="auto" w:fill="FFFFFF"/>
-        <w:spacing w:before="100" w:beforeAutospacing="1" w:after="240" w:line="240" w:lineRule="auto"/>
-        <w:rPr>
-          <w:rFonts w:eastAsia="Times New Roman" w:cs="Segoe UI"/>
-          <w:color w:val="24292E"/>
-          <w:sz w:val="28"/>
-          <w:szCs w:val="28"/>
-          <w:lang w:eastAsia="it-IT"/>
-        </w:rPr>
-      </w:pPr>
-      <w:r>
-        <w:rPr>
-          <w:rFonts w:eastAsia="Times New Roman" w:cs="Segoe UI"/>
-          <w:color w:val="24292E"/>
-          <w:sz w:val="28"/>
-          <w:szCs w:val="28"/>
-          <w:lang w:eastAsia="it-IT"/>
-        </w:rPr>
-        <w:t>Occhio destro</w:t>
+        <w:spacing w:after="0" w:line="240" w:lineRule="auto"/>
+        <w:rPr>
+          <w:sz w:val="28"/>
+          <w:szCs w:val="28"/>
+        </w:rPr>
+      </w:pPr>
+      <w:r>
+        <w:rPr>
+          <w:sz w:val="28"/>
+          <w:szCs w:val="28"/>
+        </w:rPr>
+        <w:t>mano sinistra</w:t>
       </w:r>
     </w:p>
     <w:p>
@@ -550,27 +565,20 @@
         <w:pStyle w:val="Paragrafoelenco"/>
         <w:numPr>
           <w:ilvl w:val="1"/>
-          <w:numId w:val="6"/>
+          <w:numId w:val="7"/>
         </w:numPr>
-        <w:shd w:val="clear" w:color="auto" w:fill="FFFFFF"/>
-        <w:spacing w:before="100" w:beforeAutospacing="1" w:after="240" w:line="240" w:lineRule="auto"/>
-        <w:rPr>
-          <w:rFonts w:eastAsia="Times New Roman" w:cs="Segoe UI"/>
-          <w:color w:val="24292E"/>
-          <w:sz w:val="28"/>
-          <w:szCs w:val="28"/>
-          <w:lang w:eastAsia="it-IT"/>
-        </w:rPr>
-      </w:pPr>
-      <w:r>
-        <w:rPr>
-          <w:rFonts w:eastAsia="Times New Roman" w:cs="Segoe UI"/>
-          <w:color w:val="24292E"/>
-          <w:sz w:val="28"/>
-          <w:szCs w:val="28"/>
-          <w:lang w:eastAsia="it-IT"/>
-        </w:rPr>
-        <w:t>Pupilla sinistra</w:t>
+        <w:spacing w:after="0" w:line="240" w:lineRule="auto"/>
+        <w:rPr>
+          <w:sz w:val="28"/>
+          <w:szCs w:val="28"/>
+        </w:rPr>
+      </w:pPr>
+      <w:r>
+        <w:rPr>
+          <w:sz w:val="28"/>
+          <w:szCs w:val="28"/>
+        </w:rPr>
+        <w:t>mano destra</w:t>
       </w:r>
     </w:p>
     <w:p>
@@ -578,27 +586,20 @@
         <w:pStyle w:val="Paragrafoelenco"/>
         <w:numPr>
           <w:ilvl w:val="1"/>
-          <w:numId w:val="6"/>
+          <w:numId w:val="7"/>
         </w:numPr>
-        <w:shd w:val="clear" w:color="auto" w:fill="FFFFFF"/>
-        <w:spacing w:before="100" w:beforeAutospacing="1" w:after="240" w:line="240" w:lineRule="auto"/>
-        <w:rPr>
-          <w:rFonts w:eastAsia="Times New Roman" w:cs="Segoe UI"/>
-          <w:color w:val="24292E"/>
-          <w:sz w:val="28"/>
-          <w:szCs w:val="28"/>
-          <w:lang w:eastAsia="it-IT"/>
-        </w:rPr>
-      </w:pPr>
-      <w:r>
-        <w:rPr>
-          <w:rFonts w:eastAsia="Times New Roman" w:cs="Segoe UI"/>
-          <w:color w:val="24292E"/>
-          <w:sz w:val="28"/>
-          <w:szCs w:val="28"/>
-          <w:lang w:eastAsia="it-IT"/>
-        </w:rPr>
-        <w:t>Pupilla destra</w:t>
+        <w:spacing w:after="0" w:line="240" w:lineRule="auto"/>
+        <w:rPr>
+          <w:sz w:val="28"/>
+          <w:szCs w:val="28"/>
+        </w:rPr>
+      </w:pPr>
+      <w:r>
+        <w:rPr>
+          <w:sz w:val="28"/>
+          <w:szCs w:val="28"/>
+        </w:rPr>
+        <w:t>occhio sinistro</w:t>
       </w:r>
     </w:p>
     <w:p>
@@ -606,41 +607,93 @@
         <w:pStyle w:val="Paragrafoelenco"/>
         <w:numPr>
           <w:ilvl w:val="1"/>
-          <w:numId w:val="6"/>
+          <w:numId w:val="7"/>
         </w:numPr>
-        <w:shd w:val="clear" w:color="auto" w:fill="FFFFFF"/>
-        <w:spacing w:before="100" w:beforeAutospacing="1" w:after="240" w:line="240" w:lineRule="auto"/>
-        <w:rPr>
-          <w:rFonts w:eastAsia="Times New Roman" w:cs="Segoe UI"/>
-          <w:color w:val="24292E"/>
-          <w:sz w:val="28"/>
-          <w:szCs w:val="28"/>
-          <w:lang w:eastAsia="it-IT"/>
-        </w:rPr>
-      </w:pPr>
-      <w:r>
-        <w:rPr>
-          <w:rFonts w:eastAsia="Times New Roman" w:cs="Segoe UI"/>
-          <w:color w:val="24292E"/>
-          <w:sz w:val="28"/>
-          <w:szCs w:val="28"/>
-          <w:lang w:eastAsia="it-IT"/>
-        </w:rPr>
-        <w:t>Bocca</w:t>
-      </w:r>
-    </w:p>
-    <w:p>
-      <w:pPr>
-        <w:pStyle w:val="Paragrafoelenco"/>
-        <w:shd w:val="clear" w:color="auto" w:fill="FFFFFF"/>
-        <w:spacing w:before="100" w:beforeAutospacing="1" w:after="240" w:line="240" w:lineRule="auto"/>
-        <w:ind w:left="792"/>
-        <w:rPr>
-          <w:rFonts w:eastAsia="Times New Roman" w:cs="Segoe UI"/>
-          <w:color w:val="24292E"/>
-          <w:sz w:val="28"/>
-          <w:szCs w:val="28"/>
-          <w:lang w:eastAsia="it-IT"/>
+        <w:spacing w:after="0" w:line="240" w:lineRule="auto"/>
+        <w:rPr>
+          <w:sz w:val="28"/>
+          <w:szCs w:val="28"/>
+        </w:rPr>
+      </w:pPr>
+      <w:r>
+        <w:rPr>
+          <w:sz w:val="28"/>
+          <w:szCs w:val="28"/>
+        </w:rPr>
+        <w:t>occhio destro</w:t>
+      </w:r>
+    </w:p>
+    <w:p>
+      <w:pPr>
+        <w:pStyle w:val="Paragrafoelenco"/>
+        <w:numPr>
+          <w:ilvl w:val="1"/>
+          <w:numId w:val="7"/>
+        </w:numPr>
+        <w:spacing w:after="0" w:line="240" w:lineRule="auto"/>
+        <w:rPr>
+          <w:sz w:val="28"/>
+          <w:szCs w:val="28"/>
+        </w:rPr>
+      </w:pPr>
+      <w:r>
+        <w:rPr>
+          <w:sz w:val="28"/>
+          <w:szCs w:val="28"/>
+        </w:rPr>
+        <w:t>pupilla sinistra</w:t>
+      </w:r>
+    </w:p>
+    <w:p>
+      <w:pPr>
+        <w:pStyle w:val="Paragrafoelenco"/>
+        <w:numPr>
+          <w:ilvl w:val="1"/>
+          <w:numId w:val="7"/>
+        </w:numPr>
+        <w:spacing w:after="0" w:line="240" w:lineRule="auto"/>
+        <w:rPr>
+          <w:sz w:val="28"/>
+          <w:szCs w:val="28"/>
+        </w:rPr>
+      </w:pPr>
+      <w:r>
+        <w:rPr>
+          <w:sz w:val="28"/>
+          <w:szCs w:val="28"/>
+        </w:rPr>
+        <w:t>pupilla destra</w:t>
+      </w:r>
+    </w:p>
+    <w:p>
+      <w:pPr>
+        <w:pStyle w:val="Paragrafoelenco"/>
+        <w:numPr>
+          <w:ilvl w:val="1"/>
+          <w:numId w:val="7"/>
+        </w:numPr>
+        <w:spacing w:after="0" w:line="240" w:lineRule="auto"/>
+        <w:rPr>
+          <w:sz w:val="28"/>
+          <w:szCs w:val="28"/>
+        </w:rPr>
+      </w:pPr>
+      <w:r>
+        <w:rPr>
+          <w:sz w:val="28"/>
+          <w:szCs w:val="28"/>
+        </w:rPr>
+        <w:t>bocca</w:t>
+      </w:r>
+    </w:p>
+    <w:p>
+      <w:pPr>
+        <w:pStyle w:val="Paragrafoelenco"/>
+        <w:spacing w:after="0" w:line="240" w:lineRule="auto"/>
+        <w:ind w:left="1440"/>
+        <w:rPr>
+          <w:sz w:val="28"/>
+          <w:szCs w:val="28"/>
         </w:rPr>
       </w:pPr>
     </w:p>
@@ -649,27 +702,20 @@
         <w:pStyle w:val="Paragrafoelenco"/>
         <w:numPr>
           <w:ilvl w:val="0"/>
-          <w:numId w:val="6"/>
+          <w:numId w:val="7"/>
         </w:numPr>
-        <w:shd w:val="clear" w:color="auto" w:fill="FFFFFF"/>
-        <w:spacing w:before="100" w:beforeAutospacing="1" w:after="240" w:line="240" w:lineRule="auto"/>
-        <w:rPr>
-          <w:rFonts w:eastAsia="Times New Roman" w:cs="Segoe UI"/>
-          <w:color w:val="24292E"/>
-          <w:sz w:val="28"/>
-          <w:szCs w:val="28"/>
-          <w:lang w:eastAsia="it-IT"/>
-        </w:rPr>
-      </w:pPr>
-      <w:r>
-        <w:rPr>
-          <w:rFonts w:eastAsia="Times New Roman" w:cs="Segoe UI"/>
-          <w:color w:val="24292E"/>
-          <w:sz w:val="28"/>
-          <w:szCs w:val="28"/>
-          <w:lang w:eastAsia="it-IT"/>
-        </w:rPr>
-        <w:t>Animazione del personaggio 3D:</w:t>
+        <w:spacing w:after="0" w:line="240" w:lineRule="auto"/>
+        <w:rPr>
+          <w:sz w:val="28"/>
+          <w:szCs w:val="28"/>
+        </w:rPr>
+      </w:pPr>
+      <w:r>
+        <w:rPr>
+          <w:sz w:val="28"/>
+          <w:szCs w:val="28"/>
+        </w:rPr>
+        <w:t>Seconda fase:</w:t>
       </w:r>
     </w:p>
     <w:p>
@@ -677,27 +723,20 @@
         <w:pStyle w:val="Paragrafoelenco"/>
         <w:numPr>
           <w:ilvl w:val="1"/>
-          <w:numId w:val="6"/>
+          <w:numId w:val="7"/>
         </w:numPr>
-        <w:shd w:val="clear" w:color="auto" w:fill="FFFFFF"/>
-        <w:spacing w:before="100" w:beforeAutospacing="1" w:after="240" w:line="240" w:lineRule="auto"/>
-        <w:rPr>
-          <w:rFonts w:eastAsia="Times New Roman" w:cs="Segoe UI"/>
-          <w:color w:val="24292E"/>
-          <w:sz w:val="28"/>
-          <w:szCs w:val="28"/>
-          <w:lang w:eastAsia="it-IT"/>
-        </w:rPr>
-      </w:pPr>
-      <w:r>
-        <w:rPr>
-          <w:rFonts w:eastAsia="Times New Roman" w:cs="Segoe UI"/>
-          <w:color w:val="24292E"/>
-          <w:sz w:val="28"/>
-          <w:szCs w:val="28"/>
-          <w:lang w:eastAsia="it-IT"/>
-        </w:rPr>
-        <w:t>Corpo</w:t>
+        <w:spacing w:after="0" w:line="240" w:lineRule="auto"/>
+        <w:rPr>
+          <w:sz w:val="28"/>
+          <w:szCs w:val="28"/>
+        </w:rPr>
+      </w:pPr>
+      <w:r>
+        <w:rPr>
+          <w:sz w:val="28"/>
+          <w:szCs w:val="28"/>
+        </w:rPr>
+        <w:t>corpo</w:t>
       </w:r>
     </w:p>
     <w:p>
@@ -705,27 +744,20 @@
         <w:pStyle w:val="Paragrafoelenco"/>
         <w:numPr>
           <w:ilvl w:val="1"/>
-          <w:numId w:val="6"/>
+          <w:numId w:val="7"/>
         </w:numPr>
-        <w:shd w:val="clear" w:color="auto" w:fill="FFFFFF"/>
-        <w:spacing w:before="100" w:beforeAutospacing="1" w:after="240" w:line="240" w:lineRule="auto"/>
-        <w:rPr>
-          <w:rFonts w:eastAsia="Times New Roman" w:cs="Segoe UI"/>
-          <w:color w:val="24292E"/>
-          <w:sz w:val="28"/>
-          <w:szCs w:val="28"/>
-          <w:lang w:eastAsia="it-IT"/>
-        </w:rPr>
-      </w:pPr>
-      <w:r>
-        <w:rPr>
-          <w:rFonts w:eastAsia="Times New Roman" w:cs="Segoe UI"/>
-          <w:color w:val="24292E"/>
-          <w:sz w:val="28"/>
-          <w:szCs w:val="28"/>
-          <w:lang w:eastAsia="it-IT"/>
-        </w:rPr>
-        <w:t>Bocca</w:t>
+        <w:spacing w:after="0" w:line="240" w:lineRule="auto"/>
+        <w:rPr>
+          <w:sz w:val="28"/>
+          <w:szCs w:val="28"/>
+        </w:rPr>
+      </w:pPr>
+      <w:r>
+        <w:rPr>
+          <w:sz w:val="28"/>
+          <w:szCs w:val="28"/>
+        </w:rPr>
+        <w:t>occhio sinistro</w:t>
       </w:r>
     </w:p>
     <w:p>
@@ -733,27 +765,20 @@
         <w:pStyle w:val="Paragrafoelenco"/>
         <w:numPr>
           <w:ilvl w:val="1"/>
-          <w:numId w:val="6"/>
+          <w:numId w:val="7"/>
         </w:numPr>
-        <w:shd w:val="clear" w:color="auto" w:fill="FFFFFF"/>
-        <w:spacing w:before="100" w:beforeAutospacing="1" w:after="240" w:line="240" w:lineRule="auto"/>
-        <w:rPr>
-          <w:rFonts w:eastAsia="Times New Roman" w:cs="Segoe UI"/>
-          <w:color w:val="24292E"/>
-          <w:sz w:val="28"/>
-          <w:szCs w:val="28"/>
-          <w:lang w:eastAsia="it-IT"/>
-        </w:rPr>
-      </w:pPr>
-      <w:r>
-        <w:rPr>
-          <w:rFonts w:eastAsia="Times New Roman" w:cs="Segoe UI"/>
-          <w:color w:val="24292E"/>
-          <w:sz w:val="28"/>
-          <w:szCs w:val="28"/>
-          <w:lang w:eastAsia="it-IT"/>
-        </w:rPr>
-        <w:t>Occhio sinistro</w:t>
+        <w:spacing w:after="0" w:line="240" w:lineRule="auto"/>
+        <w:rPr>
+          <w:sz w:val="28"/>
+          <w:szCs w:val="28"/>
+        </w:rPr>
+      </w:pPr>
+      <w:r>
+        <w:rPr>
+          <w:sz w:val="28"/>
+          <w:szCs w:val="28"/>
+        </w:rPr>
+        <w:t>occhio destro</w:t>
       </w:r>
     </w:p>
     <w:p>
@@ -761,126 +786,74 @@
         <w:pStyle w:val="Paragrafoelenco"/>
         <w:numPr>
           <w:ilvl w:val="1"/>
-          <w:numId w:val="6"/>
+          <w:numId w:val="7"/>
         </w:numPr>
-        <w:shd w:val="clear" w:color="auto" w:fill="FFFFFF"/>
-        <w:spacing w:before="100" w:beforeAutospacing="1" w:after="240" w:line="240" w:lineRule="auto"/>
-        <w:rPr>
-          <w:rFonts w:eastAsia="Times New Roman" w:cs="Segoe UI"/>
-          <w:color w:val="24292E"/>
-          <w:sz w:val="28"/>
-          <w:szCs w:val="28"/>
-          <w:lang w:eastAsia="it-IT"/>
-        </w:rPr>
-      </w:pPr>
-      <w:r>
-        <w:rPr>
-          <w:rFonts w:eastAsia="Times New Roman" w:cs="Segoe UI"/>
-          <w:color w:val="24292E"/>
-          <w:sz w:val="28"/>
-          <w:szCs w:val="28"/>
-          <w:lang w:eastAsia="it-IT"/>
-        </w:rPr>
-        <w:t>Occhio destro</w:t>
-      </w:r>
-    </w:p>
-    <w:p>
-      <w:pPr>
-        <w:pStyle w:val="Paragrafoelenco"/>
-        <w:shd w:val="clear" w:color="auto" w:fill="FFFFFF"/>
-        <w:spacing w:before="100" w:beforeAutospacing="1" w:after="240" w:line="240" w:lineRule="auto"/>
-        <w:ind w:left="792"/>
-        <w:rPr>
-          <w:rFonts w:eastAsia="Times New Roman" w:cs="Segoe UI"/>
-          <w:color w:val="24292E"/>
-          <w:sz w:val="28"/>
-          <w:szCs w:val="28"/>
-          <w:lang w:eastAsia="it-IT"/>
-        </w:rPr>
-      </w:pPr>
+        <w:spacing w:after="0" w:line="240" w:lineRule="auto"/>
+        <w:rPr>
+          <w:sz w:val="28"/>
+          <w:szCs w:val="28"/>
+        </w:rPr>
+      </w:pPr>
+      <w:r>
+        <w:rPr>
+          <w:sz w:val="28"/>
+          <w:szCs w:val="28"/>
+        </w:rPr>
+        <w:t>pupilla sinistra</w:t>
+      </w:r>
     </w:p>
     <w:p>
       <w:pPr>
         <w:pStyle w:val="Paragrafoelenco"/>
         <w:numPr>
-          <w:ilvl w:val="0"/>
-          <w:numId w:val="6"/>
+          <w:ilvl w:val="1"/>
+          <w:numId w:val="7"/>
         </w:numPr>
-        <w:shd w:val="clear" w:color="auto" w:fill="FFFFFF"/>
-        <w:spacing w:before="100" w:beforeAutospacing="1" w:after="240" w:line="240" w:lineRule="auto"/>
-        <w:rPr>
-          <w:rFonts w:eastAsia="Times New Roman" w:cs="Segoe UI"/>
-          <w:color w:val="24292E"/>
-          <w:sz w:val="28"/>
-          <w:szCs w:val="28"/>
-          <w:lang w:eastAsia="it-IT"/>
-        </w:rPr>
-      </w:pPr>
-      <w:r>
-        <w:rPr>
-          <w:rFonts w:eastAsia="Times New Roman" w:cs="Segoe UI"/>
-          <w:color w:val="24292E"/>
-          <w:sz w:val="28"/>
-          <w:szCs w:val="28"/>
-          <w:lang w:eastAsia="it-IT"/>
-        </w:rPr>
-        <w:t>Creazione del video:</w:t>
-      </w:r>
-    </w:p>
-    <w:p>
-      <w:pPr>
-        <w:pStyle w:val="Paragrafoelenco"/>
-        <w:shd w:val="clear" w:color="auto" w:fill="FFFFFF"/>
-        <w:spacing w:before="100" w:beforeAutospacing="1" w:after="240" w:line="240" w:lineRule="auto"/>
-        <w:ind w:left="360"/>
-        <w:rPr>
-          <w:rFonts w:eastAsia="Times New Roman" w:cs="Segoe UI"/>
-          <w:color w:val="24292E"/>
-          <w:sz w:val="28"/>
-          <w:szCs w:val="28"/>
-          <w:lang w:eastAsia="it-IT"/>
-        </w:rPr>
-      </w:pPr>
+        <w:spacing w:after="0" w:line="240" w:lineRule="auto"/>
+        <w:rPr>
+          <w:sz w:val="28"/>
+          <w:szCs w:val="28"/>
+        </w:rPr>
+      </w:pPr>
+      <w:r>
+        <w:rPr>
+          <w:sz w:val="28"/>
+          <w:szCs w:val="28"/>
+        </w:rPr>
+        <w:t>pupilla destra</w:t>
+      </w:r>
     </w:p>
     <w:p>
       <w:pPr>
         <w:pStyle w:val="Paragrafoelenco"/>
         <w:numPr>
-          <w:ilvl w:val="0"/>
-          <w:numId w:val="6"/>
+          <w:ilvl w:val="1"/>
+          <w:numId w:val="7"/>
         </w:numPr>
-        <w:shd w:val="clear" w:color="auto" w:fill="FFFFFF"/>
-        <w:spacing w:before="100" w:beforeAutospacing="1" w:after="240" w:line="240" w:lineRule="auto"/>
-        <w:rPr>
-          <w:rFonts w:eastAsia="Times New Roman" w:cs="Segoe UI"/>
-          <w:color w:val="24292E"/>
-          <w:sz w:val="28"/>
-          <w:szCs w:val="28"/>
-          <w:lang w:eastAsia="it-IT"/>
-        </w:rPr>
-      </w:pPr>
-      <w:proofErr w:type="spellStart"/>
-      <w:r>
-        <w:rPr>
-          <w:rFonts w:eastAsia="Times New Roman" w:cs="Segoe UI"/>
-          <w:color w:val="24292E"/>
-          <w:sz w:val="28"/>
-          <w:szCs w:val="28"/>
-          <w:lang w:eastAsia="it-IT"/>
-        </w:rPr>
-        <w:t>Renderizzazione</w:t>
-      </w:r>
-      <w:proofErr w:type="spellEnd"/>
-      <w:r>
-        <w:rPr>
-          <w:rFonts w:eastAsia="Times New Roman" w:cs="Segoe UI"/>
-          <w:color w:val="24292E"/>
-          <w:sz w:val="28"/>
-          <w:szCs w:val="28"/>
-          <w:lang w:eastAsia="it-IT"/>
-        </w:rPr>
-        <w:t xml:space="preserve"> del personaggio 3D all’interno del video:</w:t>
-      </w:r>
+        <w:spacing w:after="0" w:line="240" w:lineRule="auto"/>
+        <w:rPr>
+          <w:sz w:val="28"/>
+          <w:szCs w:val="28"/>
+        </w:rPr>
+      </w:pPr>
+      <w:r>
+        <w:rPr>
+          <w:sz w:val="28"/>
+          <w:szCs w:val="28"/>
+        </w:rPr>
+        <w:lastRenderedPageBreak/>
+        <w:t>bocca</w:t>
+      </w:r>
+    </w:p>
+    <w:p>
+      <w:pPr>
+        <w:pStyle w:val="Paragrafoelenco"/>
+        <w:spacing w:after="0" w:line="240" w:lineRule="auto"/>
+        <w:rPr>
+          <w:sz w:val="28"/>
+          <w:szCs w:val="28"/>
+        </w:rPr>
+      </w:pPr>
     </w:p>
     <w:p>
       <w:pPr>
@@ -914,7 +887,7 @@
 </file>
 
 <file path=word/numbering.xml><?xml version="1.0" encoding="utf-8"?>
-<w:numbering xmlns:wpc="http://schemas.microsoft.com/office/word/2010/wordprocessingCanvas" xmlns:mc="http://schemas.openxmlformats.org/markup-compatibility/2006" xmlns:o="urn:schemas-microsoft-com:office:office" xmlns:r="http://schemas.openxmlformats.org/officeDocument/2006/relationships" xmlns:m="http://schemas.openxmlformats.org/officeDocument/2006/math" xmlns:v="urn:schemas-microsoft-com:vml" xmlns:wp14="http://schemas.microsoft.com/office/word/2010/wordprocessingDrawing" xmlns:wp="http://schemas.openxmlformats.org/drawingml/2006/wordprocessingDrawing" xmlns:w10="urn:schemas-microsoft-com:office:word" xmlns:w="http://schemas.openxmlformats.org/wordprocessingml/2006/main" xmlns:w14="http://schemas.microsoft.com/office/word/2010/wordml" xmlns:wpg="http://schemas.microsoft.com/office/word/2010/wordprocessingGroup" xmlns:wpi="http://schemas.microsoft.com/office/word/2010/wordprocessingInk" xmlns:wne="http://schemas.microsoft.com/office/word/2006/wordml" xmlns:wps="http://schemas.microsoft.com/office/word/2010/wordprocessingShape" mc:Ignorable="w14 wp14">
+<w:numbering xmlns:ve="http://schemas.openxmlformats.org/markup-compatibility/2006" xmlns:o="urn:schemas-microsoft-com:office:office" xmlns:r="http://schemas.openxmlformats.org/officeDocument/2006/relationships" xmlns:m="http://schemas.openxmlformats.org/officeDocument/2006/math" xmlns:v="urn:schemas-microsoft-com:vml" xmlns:wp="http://schemas.openxmlformats.org/drawingml/2006/wordprocessingDrawing" xmlns:w10="urn:schemas-microsoft-com:office:word" xmlns:w="http://schemas.openxmlformats.org/wordprocessingml/2006/main" xmlns:wne="http://schemas.microsoft.com/office/word/2006/wordml">
   <w:abstractNum w:abstractNumId="0">
     <w:nsid w:val="04637EB9"/>
     <w:multiLevelType w:val="multilevel"/>
@@ -1526,6 +1499,119 @@
     </w:lvl>
   </w:abstractNum>
   <w:abstractNum w:abstractNumId="5">
+    <w:nsid w:val="6A993E1B"/>
+    <w:multiLevelType w:val="hybridMultilevel"/>
+    <w:tmpl w:val="A2BCB1C4"/>
+    <w:lvl w:ilvl="0" w:tplc="04100009">
+      <w:start w:val="1"/>
+      <w:numFmt w:val="bullet"/>
+      <w:lvlText w:val=""/>
+      <w:lvlJc w:val="left"/>
+      <w:pPr>
+        <w:ind w:left="720" w:hanging="360"/>
+      </w:pPr>
+      <w:rPr>
+        <w:rFonts w:ascii="Wingdings" w:hAnsi="Wingdings" w:hint="default"/>
+      </w:rPr>
+    </w:lvl>
+    <w:lvl w:ilvl="1" w:tplc="04100003">
+      <w:start w:val="1"/>
+      <w:numFmt w:val="bullet"/>
+      <w:lvlText w:val="o"/>
+      <w:lvlJc w:val="left"/>
+      <w:pPr>
+        <w:ind w:left="1440" w:hanging="360"/>
+      </w:pPr>
+      <w:rPr>
+        <w:rFonts w:ascii="Courier New" w:hAnsi="Courier New" w:cs="Courier New" w:hint="default"/>
+      </w:rPr>
+    </w:lvl>
+    <w:lvl w:ilvl="2" w:tplc="04100005" w:tentative="1">
+      <w:start w:val="1"/>
+      <w:numFmt w:val="bullet"/>
+      <w:lvlText w:val=""/>
+      <w:lvlJc w:val="left"/>
+      <w:pPr>
+        <w:ind w:left="2160" w:hanging="360"/>
+      </w:pPr>
+      <w:rPr>
+        <w:rFonts w:ascii="Wingdings" w:hAnsi="Wingdings" w:hint="default"/>
+      </w:rPr>
+    </w:lvl>
+    <w:lvl w:ilvl="3" w:tplc="04100001" w:tentative="1">
+      <w:start w:val="1"/>
+      <w:numFmt w:val="bullet"/>
+      <w:lvlText w:val=""/>
+      <w:lvlJc w:val="left"/>
+      <w:pPr>
+        <w:ind w:left="2880" w:hanging="360"/>
+      </w:pPr>
+      <w:rPr>
+        <w:rFonts w:ascii="Symbol" w:hAnsi="Symbol" w:hint="default"/>
+      </w:rPr>
+    </w:lvl>
+    <w:lvl w:ilvl="4" w:tplc="04100003" w:tentative="1">
+      <w:start w:val="1"/>
+      <w:numFmt w:val="bullet"/>
+      <w:lvlText w:val="o"/>
+      <w:lvlJc w:val="left"/>
+      <w:pPr>
+        <w:ind w:left="3600" w:hanging="360"/>
+      </w:pPr>
+      <w:rPr>
+        <w:rFonts w:ascii="Courier New" w:hAnsi="Courier New" w:cs="Courier New" w:hint="default"/>
+      </w:rPr>
+    </w:lvl>
+    <w:lvl w:ilvl="5" w:tplc="04100005" w:tentative="1">
+      <w:start w:val="1"/>
+      <w:numFmt w:val="bullet"/>
+      <w:lvlText w:val=""/>
+      <w:lvlJc w:val="left"/>
+      <w:pPr>
+        <w:ind w:left="4320" w:hanging="360"/>
+      </w:pPr>
+      <w:rPr>
+        <w:rFonts w:ascii="Wingdings" w:hAnsi="Wingdings" w:hint="default"/>
+      </w:rPr>
+    </w:lvl>
+    <w:lvl w:ilvl="6" w:tplc="04100001" w:tentative="1">
+      <w:start w:val="1"/>
+      <w:numFmt w:val="bullet"/>
+      <w:lvlText w:val=""/>
+      <w:lvlJc w:val="left"/>
+      <w:pPr>
+        <w:ind w:left="5040" w:hanging="360"/>
+      </w:pPr>
+      <w:rPr>
+        <w:rFonts w:ascii="Symbol" w:hAnsi="Symbol" w:hint="default"/>
+      </w:rPr>
+    </w:lvl>
+    <w:lvl w:ilvl="7" w:tplc="04100003" w:tentative="1">
+      <w:start w:val="1"/>
+      <w:numFmt w:val="bullet"/>
+      <w:lvlText w:val="o"/>
+      <w:lvlJc w:val="left"/>
+      <w:pPr>
+        <w:ind w:left="5760" w:hanging="360"/>
+      </w:pPr>
+      <w:rPr>
+        <w:rFonts w:ascii="Courier New" w:hAnsi="Courier New" w:cs="Courier New" w:hint="default"/>
+      </w:rPr>
+    </w:lvl>
+    <w:lvl w:ilvl="8" w:tplc="04100005" w:tentative="1">
+      <w:start w:val="1"/>
+      <w:numFmt w:val="bullet"/>
+      <w:lvlText w:val=""/>
+      <w:lvlJc w:val="left"/>
+      <w:pPr>
+        <w:ind w:left="6480" w:hanging="360"/>
+      </w:pPr>
+      <w:rPr>
+        <w:rFonts w:ascii="Wingdings" w:hAnsi="Wingdings" w:hint="default"/>
+      </w:rPr>
+    </w:lvl>
+  </w:abstractNum>
+  <w:abstractNum w:abstractNumId="6">
     <w:nsid w:val="6D1C1C64"/>
     <w:multiLevelType w:val="multilevel"/>
     <w:tmpl w:val="988CD90C"/>
@@ -1678,7 +1764,7 @@
     <w:abstractNumId w:val="3"/>
   </w:num>
   <w:num w:numId="2">
-    <w:abstractNumId w:val="5"/>
+    <w:abstractNumId w:val="6"/>
   </w:num>
   <w:num w:numId="3">
     <w:abstractNumId w:val="2"/>
@@ -1692,11 +1778,14 @@
   <w:num w:numId="6">
     <w:abstractNumId w:val="0"/>
   </w:num>
+  <w:num w:numId="7">
+    <w:abstractNumId w:val="5"/>
+  </w:num>
 </w:numbering>
 </file>
 
 <file path=word/styles.xml><?xml version="1.0" encoding="utf-8"?>
-<w:styles xmlns:mc="http://schemas.openxmlformats.org/markup-compatibility/2006" xmlns:r="http://schemas.openxmlformats.org/officeDocument/2006/relationships" xmlns:w="http://schemas.openxmlformats.org/wordprocessingml/2006/main" xmlns:w14="http://schemas.microsoft.com/office/word/2010/wordml" mc:Ignorable="w14">
+<w:styles xmlns:r="http://schemas.openxmlformats.org/officeDocument/2006/relationships" xmlns:w="http://schemas.openxmlformats.org/wordprocessingml/2006/main">
   <w:docDefaults>
     <w:rPrDefault>
       <w:rPr>
@@ -1867,6 +1956,7 @@
     <w:uiPriority w:val="99"/>
     <w:semiHidden/>
     <w:unhideWhenUsed/>
+    <w:qFormat/>
     <w:tblPr>
       <w:tblInd w:w="0" w:type="dxa"/>
       <w:tblCellMar>

</xml_diff>